<commit_message>
section7 trying on 7.3's chart
</commit_message>
<xml_diff>
--- a/ReportImplementation/corrector.docx
+++ b/ReportImplementation/corrector.docx
@@ -15,176 +15,14 @@
         </w:rPr>
         <w:t xml:space="preserve">Το </w:t>
       </w:r>
-      <w:proofErr w:type="spellStart"/>
       <w:r>
         <w:t>Youtube</w:t>
-      </w:r>
-      <w:proofErr w:type="spellEnd"/>
-      <w:r>
-        <w:rPr>
-          <w:lang w:val="el-GR"/>
-        </w:rPr>
-        <w:t xml:space="preserve"> είναι ένας </w:t>
-      </w:r>
-      <w:proofErr w:type="spellStart"/>
-      <w:r>
-        <w:rPr>
-          <w:lang w:val="el-GR"/>
-        </w:rPr>
-        <w:t>ιστότοπος</w:t>
-      </w:r>
-      <w:proofErr w:type="spellEnd"/>
-      <w:r>
-        <w:rPr>
-          <w:lang w:val="el-GR"/>
-        </w:rPr>
-        <w:t xml:space="preserve"> </w:t>
       </w:r>
       <w:r>
         <w:rPr>
           <w:lang w:val="el-GR"/>
         </w:rPr>
-        <w:t>κοινοποίησης</w:t>
-      </w:r>
-      <w:r>
-        <w:rPr>
-          <w:lang w:val="el-GR"/>
-        </w:rPr>
-        <w:t xml:space="preserve">, αποθήκευσης, αναζήτησης και αναπαραγωγής βίντεο. Κάθε χρήστης μπορεί να δημιουργήσει λογαριασμό και να ανεβάζει τα </w:t>
-      </w:r>
-      <w:r>
-        <w:rPr>
-          <w:lang w:val="el-GR"/>
-        </w:rPr>
-        <w:t>δικά</w:t>
-      </w:r>
-      <w:r>
-        <w:rPr>
-          <w:lang w:val="el-GR"/>
-        </w:rPr>
-        <w:t xml:space="preserve"> του βίντεο ή </w:t>
-      </w:r>
-      <w:r>
-        <w:rPr>
-          <w:lang w:val="el-GR"/>
-        </w:rPr>
-        <w:t>ακόμα</w:t>
-      </w:r>
-      <w:r>
-        <w:rPr>
-          <w:lang w:val="el-GR"/>
-        </w:rPr>
-        <w:t xml:space="preserve"> και να αναπαράγει σε πραγματικό χρόνο. </w:t>
-      </w:r>
-      <w:r>
-        <w:rPr>
-          <w:lang w:val="el-GR"/>
-        </w:rPr>
-        <w:t>Εκτός</w:t>
-      </w:r>
-      <w:r>
-        <w:rPr>
-          <w:lang w:val="el-GR"/>
-        </w:rPr>
-        <w:t xml:space="preserve"> </w:t>
-      </w:r>
-      <w:r>
-        <w:rPr>
-          <w:lang w:val="el-GR"/>
-        </w:rPr>
-        <w:t>από</w:t>
-      </w:r>
-      <w:r>
-        <w:rPr>
-          <w:lang w:val="el-GR"/>
-        </w:rPr>
-        <w:t xml:space="preserve"> τους χρήστες, πρόσβαση έχει ο </w:t>
-      </w:r>
-      <w:r>
-        <w:rPr>
-          <w:lang w:val="el-GR"/>
-        </w:rPr>
-        <w:t>οποιοσδήποτε</w:t>
-      </w:r>
-      <w:r>
-        <w:rPr>
-          <w:lang w:val="el-GR"/>
-        </w:rPr>
-        <w:t xml:space="preserve"> στον </w:t>
-      </w:r>
-      <w:proofErr w:type="spellStart"/>
-      <w:r>
-        <w:rPr>
-          <w:lang w:val="el-GR"/>
-        </w:rPr>
-        <w:t>ιστότοπο</w:t>
-      </w:r>
-      <w:proofErr w:type="spellEnd"/>
-      <w:r>
-        <w:rPr>
-          <w:lang w:val="el-GR"/>
-        </w:rPr>
-        <w:t xml:space="preserve"> </w:t>
-      </w:r>
-      <w:r>
-        <w:rPr>
-          <w:lang w:val="el-GR"/>
-        </w:rPr>
-        <w:t>αυτό</w:t>
-      </w:r>
-      <w:r>
-        <w:rPr>
-          <w:lang w:val="el-GR"/>
-        </w:rPr>
-        <w:t xml:space="preserve"> όπου </w:t>
-      </w:r>
-      <w:r>
-        <w:rPr>
-          <w:lang w:val="el-GR"/>
-        </w:rPr>
-        <w:t>μπορεί</w:t>
-      </w:r>
-      <w:r>
-        <w:rPr>
-          <w:lang w:val="el-GR"/>
-        </w:rPr>
-        <w:t xml:space="preserve"> μόνο να </w:t>
-      </w:r>
-      <w:r>
-        <w:rPr>
-          <w:lang w:val="el-GR"/>
-        </w:rPr>
-        <w:t>παρακολουθεί</w:t>
-      </w:r>
-      <w:r>
-        <w:rPr>
-          <w:lang w:val="el-GR"/>
-        </w:rPr>
-        <w:t xml:space="preserve"> τα βίντεο άλλων </w:t>
-      </w:r>
-      <w:r>
-        <w:rPr>
-          <w:lang w:val="el-GR"/>
-        </w:rPr>
-        <w:t>χρηστών</w:t>
-      </w:r>
-      <w:r>
-        <w:rPr>
-          <w:lang w:val="el-GR"/>
-        </w:rPr>
-        <w:t xml:space="preserve">. Το προφίλ του χρήστη παρουσιάζεται ως κανάλι όπου άλλοι χρήστες μπορούν να εγγραφούν ώστε να παρακολουθούν και να ενημερώνονται για βίντεο ή για πραγματικού </w:t>
-      </w:r>
-      <w:r>
-        <w:rPr>
-          <w:lang w:val="el-GR"/>
-        </w:rPr>
-        <w:t>χρόνου</w:t>
-      </w:r>
-      <w:r>
-        <w:rPr>
-          <w:lang w:val="el-GR"/>
-        </w:rPr>
-        <w:t xml:space="preserve"> αναπαραγωγές που τους ενδιαφέρουν.</w:t>
+        <w:t xml:space="preserve"> είναι ένας ιστότοπος κοινοποίησης, αποθήκευσης, αναζήτησης και αναπαραγωγής βίντεο. Κάθε χρήστης μπορεί να δημιουργήσει λογαριασμό και να ανεβάζει τα δικά του βίντεο ή ακόμα και να αναπαράγει σε πραγματικό χρόνο. Εκτός από τους χρήστες, πρόσβαση έχει ο οποιοσδήποτε στον ιστότοπο αυτό όπου μπορεί μόνο να παρακολουθεί τα βίντεο άλλων χρηστών. Το προφίλ του χρήστη παρουσιάζεται ως κανάλι όπου άλλοι χρήστες μπορούν να εγγραφούν ώστε να παρακολουθούν και να ενημερώνονται για βίντεο ή για πραγματικού χρόνου αναπαραγωγές που τους ενδιαφέρουν.</w:t>
       </w:r>
     </w:p>
     <w:p>
@@ -204,69 +42,7 @@
         <w:rPr>
           <w:lang w:val="el-GR"/>
         </w:rPr>
-        <w:t xml:space="preserve">Στη παρούσα ανάλυση, καλούμαστε να αναλύσουμε το κανάλι </w:t>
-      </w:r>
-      <w:proofErr w:type="spellStart"/>
-      <w:r>
-        <w:rPr>
-          <w:lang w:val="el-GR"/>
-        </w:rPr>
-        <w:t>Discovery</w:t>
-      </w:r>
-      <w:proofErr w:type="spellEnd"/>
-      <w:r>
-        <w:rPr>
-          <w:lang w:val="el-GR"/>
-        </w:rPr>
-        <w:t xml:space="preserve">. Οι </w:t>
-      </w:r>
-      <w:r>
-        <w:rPr>
-          <w:lang w:val="el-GR"/>
-        </w:rPr>
-        <w:t>τομείς</w:t>
-      </w:r>
-      <w:r>
-        <w:rPr>
-          <w:lang w:val="el-GR"/>
-        </w:rPr>
-        <w:t xml:space="preserve"> γύρω </w:t>
-      </w:r>
-      <w:r>
-        <w:rPr>
-          <w:lang w:val="el-GR"/>
-        </w:rPr>
-        <w:t>από</w:t>
-      </w:r>
-      <w:r>
-        <w:rPr>
-          <w:lang w:val="el-GR"/>
-        </w:rPr>
-        <w:t xml:space="preserve"> τους οποίους στρέφεται το κανάλι </w:t>
-      </w:r>
-      <w:r>
-        <w:rPr>
-          <w:lang w:val="el-GR"/>
-        </w:rPr>
-        <w:t>αυτό</w:t>
-      </w:r>
-      <w:r>
-        <w:rPr>
-          <w:lang w:val="el-GR"/>
-        </w:rPr>
-        <w:t xml:space="preserve"> είναι η επιστήμη, η φυσική ιστορία, η ανθρωπολογία, η επιβίωση η γεωγραφία και η </w:t>
-      </w:r>
-      <w:r>
-        <w:rPr>
-          <w:lang w:val="el-GR"/>
-        </w:rPr>
-        <w:t>μηχανική</w:t>
-      </w:r>
-      <w:r>
-        <w:rPr>
-          <w:lang w:val="el-GR"/>
-        </w:rPr>
-        <w:t>.</w:t>
+        <w:t>Στη παρούσα ανάλυση, καλούμαστε να αναλύσουμε το κανάλι Discovery. Οι τομείς γύρω από τους οποίους στρέφεται το κανάλι αυτό είναι η επιστήμη, η φυσική ιστορία, η ανθρωπολογία, η επιβίωση η γεωγραφία και η μηχανική.</w:t>
       </w:r>
     </w:p>
     <w:p>
@@ -276,6 +52,845 @@
         </w:rPr>
       </w:pPr>
     </w:p>
+    <w:tbl>
+      <w:tblPr>
+        <w:tblStyle w:val="TableGrid"/>
+        <w:tblW w:w="0" w:type="auto"/>
+        <w:tblLook w:val="04A0" w:firstRow="1" w:lastRow="0" w:firstColumn="1" w:lastColumn="0" w:noHBand="0" w:noVBand="1"/>
+      </w:tblPr>
+      <w:tblGrid>
+        <w:gridCol w:w="1615"/>
+        <w:gridCol w:w="1710"/>
+        <w:gridCol w:w="2340"/>
+        <w:gridCol w:w="1890"/>
+      </w:tblGrid>
+      <w:tr>
+        <w:tc>
+          <w:tcPr>
+            <w:tcW w:w="1615" w:type="dxa"/>
+          </w:tcPr>
+          <w:p>
+            <w:pPr>
+              <w:jc w:val="center"/>
+              <w:rPr>
+                <w:lang w:val="el-GR"/>
+              </w:rPr>
+            </w:pPr>
+            <w:r>
+              <w:rPr>
+                <w:lang w:val="el-GR"/>
+              </w:rPr>
+              <w:t>Αρχικός κόμβος</w:t>
+            </w:r>
+          </w:p>
+        </w:tc>
+        <w:tc>
+          <w:tcPr>
+            <w:tcW w:w="1710" w:type="dxa"/>
+          </w:tcPr>
+          <w:p>
+            <w:pPr>
+              <w:jc w:val="center"/>
+              <w:rPr>
+                <w:lang w:val="el-GR"/>
+              </w:rPr>
+            </w:pPr>
+            <w:r>
+              <w:rPr>
+                <w:lang w:val="el-GR"/>
+              </w:rPr>
+              <w:t>Τελικός Κόμβος</w:t>
+            </w:r>
+          </w:p>
+        </w:tc>
+        <w:tc>
+          <w:tcPr>
+            <w:tcW w:w="2340" w:type="dxa"/>
+          </w:tcPr>
+          <w:p>
+            <w:pPr>
+              <w:jc w:val="center"/>
+              <w:rPr>
+                <w:lang w:val="el-GR"/>
+              </w:rPr>
+            </w:pPr>
+            <w:r>
+              <w:rPr>
+                <w:lang w:val="el-GR"/>
+              </w:rPr>
+              <w:t>Συντομότερη Διαδρομή</w:t>
+            </w:r>
+          </w:p>
+        </w:tc>
+        <w:tc>
+          <w:tcPr>
+            <w:tcW w:w="1890" w:type="dxa"/>
+          </w:tcPr>
+          <w:p>
+            <w:pPr>
+              <w:jc w:val="center"/>
+              <w:rPr>
+                <w:lang w:val="el-GR"/>
+              </w:rPr>
+            </w:pPr>
+            <w:r>
+              <w:rPr>
+                <w:lang w:val="el-GR"/>
+              </w:rPr>
+              <w:t>Κόστος Διαδρομής</w:t>
+            </w:r>
+          </w:p>
+        </w:tc>
+      </w:tr>
+      <w:tr>
+        <w:tc>
+          <w:tcPr>
+            <w:tcW w:w="1615" w:type="dxa"/>
+          </w:tcPr>
+          <w:p>
+            <w:pPr>
+              <w:jc w:val="center"/>
+            </w:pPr>
+            <w:r>
+              <w:t>C</w:t>
+            </w:r>
+          </w:p>
+        </w:tc>
+        <w:tc>
+          <w:tcPr>
+            <w:tcW w:w="1710" w:type="dxa"/>
+          </w:tcPr>
+          <w:p>
+            <w:pPr>
+              <w:jc w:val="center"/>
+              <w:rPr>
+                <w:lang w:val="el-GR"/>
+              </w:rPr>
+            </w:pPr>
+            <w:r>
+              <w:rPr>
+                <w:lang w:val="el-GR"/>
+              </w:rPr>
+              <w:t>A</w:t>
+            </w:r>
+          </w:p>
+        </w:tc>
+        <w:tc>
+          <w:tcPr>
+            <w:tcW w:w="2340" w:type="dxa"/>
+          </w:tcPr>
+          <w:p>
+            <w:pPr>
+              <w:jc w:val="center"/>
+              <w:rPr>
+                <w:lang w:val="el-GR"/>
+              </w:rPr>
+            </w:pPr>
+            <w:r>
+              <w:rPr>
+                <w:lang w:val="el-GR"/>
+              </w:rPr>
+              <w:t>C-</w:t>
+            </w:r>
+            <w:r>
+              <w:rPr>
+                <w:lang w:val="el-GR"/>
+              </w:rPr>
+              <w:sym w:font="Wingdings" w:char="F0E0"/>
+            </w:r>
+            <w:r>
+              <w:rPr>
+                <w:lang w:val="el-GR"/>
+              </w:rPr>
+              <w:t>B</w:t>
+            </w:r>
+            <w:r>
+              <w:rPr>
+                <w:lang w:val="el-GR"/>
+              </w:rPr>
+              <w:sym w:font="Wingdings" w:char="F0E0"/>
+            </w:r>
+            <w:r>
+              <w:rPr>
+                <w:lang w:val="el-GR"/>
+              </w:rPr>
+              <w:t>A</w:t>
+            </w:r>
+          </w:p>
+        </w:tc>
+        <w:tc>
+          <w:tcPr>
+            <w:tcW w:w="1890" w:type="dxa"/>
+          </w:tcPr>
+          <w:p>
+            <w:pPr>
+              <w:jc w:val="center"/>
+              <w:rPr>
+                <w:lang w:val="el-GR"/>
+              </w:rPr>
+            </w:pPr>
+            <w:r>
+              <w:rPr>
+                <w:lang w:val="el-GR"/>
+              </w:rPr>
+              <w:t>2</w:t>
+            </w:r>
+          </w:p>
+        </w:tc>
+      </w:tr>
+      <w:tr>
+        <w:tc>
+          <w:tcPr>
+            <w:tcW w:w="1615" w:type="dxa"/>
+          </w:tcPr>
+          <w:p>
+            <w:pPr>
+              <w:jc w:val="center"/>
+              <w:rPr>
+                <w:lang w:val="el-GR"/>
+              </w:rPr>
+            </w:pPr>
+            <w:r>
+              <w:rPr>
+                <w:lang w:val="el-GR"/>
+              </w:rPr>
+              <w:t>C</w:t>
+            </w:r>
+          </w:p>
+        </w:tc>
+        <w:tc>
+          <w:tcPr>
+            <w:tcW w:w="1710" w:type="dxa"/>
+          </w:tcPr>
+          <w:p>
+            <w:pPr>
+              <w:jc w:val="center"/>
+              <w:rPr>
+                <w:lang w:val="el-GR"/>
+              </w:rPr>
+            </w:pPr>
+            <w:r>
+              <w:rPr>
+                <w:lang w:val="el-GR"/>
+              </w:rPr>
+              <w:t>B</w:t>
+            </w:r>
+          </w:p>
+        </w:tc>
+        <w:tc>
+          <w:tcPr>
+            <w:tcW w:w="2340" w:type="dxa"/>
+          </w:tcPr>
+          <w:p>
+            <w:pPr>
+              <w:jc w:val="center"/>
+              <w:rPr>
+                <w:lang w:val="el-GR"/>
+              </w:rPr>
+            </w:pPr>
+            <w:r>
+              <w:rPr>
+                <w:lang w:val="el-GR"/>
+              </w:rPr>
+              <w:t>C</w:t>
+            </w:r>
+            <w:r>
+              <w:rPr>
+                <w:lang w:val="el-GR"/>
+              </w:rPr>
+              <w:sym w:font="Wingdings" w:char="F0E0"/>
+            </w:r>
+            <w:r>
+              <w:rPr>
+                <w:lang w:val="el-GR"/>
+              </w:rPr>
+              <w:t>B</w:t>
+            </w:r>
+          </w:p>
+        </w:tc>
+        <w:tc>
+          <w:tcPr>
+            <w:tcW w:w="1890" w:type="dxa"/>
+          </w:tcPr>
+          <w:p>
+            <w:pPr>
+              <w:jc w:val="center"/>
+              <w:rPr>
+                <w:lang w:val="el-GR"/>
+              </w:rPr>
+            </w:pPr>
+            <w:r>
+              <w:rPr>
+                <w:lang w:val="el-GR"/>
+              </w:rPr>
+              <w:t>1</w:t>
+            </w:r>
+          </w:p>
+        </w:tc>
+      </w:tr>
+      <w:tr>
+        <w:tc>
+          <w:tcPr>
+            <w:tcW w:w="1615" w:type="dxa"/>
+          </w:tcPr>
+          <w:p>
+            <w:pPr>
+              <w:jc w:val="center"/>
+              <w:rPr>
+                <w:lang w:val="el-GR"/>
+              </w:rPr>
+            </w:pPr>
+            <w:r>
+              <w:rPr>
+                <w:lang w:val="el-GR"/>
+              </w:rPr>
+              <w:t>C</w:t>
+            </w:r>
+          </w:p>
+        </w:tc>
+        <w:tc>
+          <w:tcPr>
+            <w:tcW w:w="1710" w:type="dxa"/>
+          </w:tcPr>
+          <w:p>
+            <w:pPr>
+              <w:jc w:val="center"/>
+              <w:rPr>
+                <w:lang w:val="el-GR"/>
+              </w:rPr>
+            </w:pPr>
+            <w:r>
+              <w:rPr>
+                <w:lang w:val="el-GR"/>
+              </w:rPr>
+              <w:t>D</w:t>
+            </w:r>
+          </w:p>
+        </w:tc>
+        <w:tc>
+          <w:tcPr>
+            <w:tcW w:w="2340" w:type="dxa"/>
+          </w:tcPr>
+          <w:p>
+            <w:pPr>
+              <w:jc w:val="center"/>
+              <w:rPr>
+                <w:lang w:val="el-GR"/>
+              </w:rPr>
+            </w:pPr>
+            <w:r>
+              <w:rPr>
+                <w:lang w:val="el-GR"/>
+              </w:rPr>
+              <w:t>C</w:t>
+            </w:r>
+            <w:r>
+              <w:rPr>
+                <w:lang w:val="el-GR"/>
+              </w:rPr>
+              <w:sym w:font="Wingdings" w:char="F0E0"/>
+            </w:r>
+            <w:r>
+              <w:rPr>
+                <w:lang w:val="el-GR"/>
+              </w:rPr>
+              <w:t>D</w:t>
+            </w:r>
+          </w:p>
+        </w:tc>
+        <w:tc>
+          <w:tcPr>
+            <w:tcW w:w="1890" w:type="dxa"/>
+          </w:tcPr>
+          <w:p>
+            <w:pPr>
+              <w:jc w:val="center"/>
+              <w:rPr>
+                <w:lang w:val="el-GR"/>
+              </w:rPr>
+            </w:pPr>
+            <w:r>
+              <w:rPr>
+                <w:lang w:val="el-GR"/>
+              </w:rPr>
+              <w:t>1</w:t>
+            </w:r>
+          </w:p>
+        </w:tc>
+      </w:tr>
+      <w:tr>
+        <w:tc>
+          <w:tcPr>
+            <w:tcW w:w="1615" w:type="dxa"/>
+          </w:tcPr>
+          <w:p>
+            <w:pPr>
+              <w:jc w:val="center"/>
+              <w:rPr>
+                <w:lang w:val="el-GR"/>
+              </w:rPr>
+            </w:pPr>
+            <w:r>
+              <w:rPr>
+                <w:lang w:val="el-GR"/>
+              </w:rPr>
+              <w:t>C</w:t>
+            </w:r>
+          </w:p>
+        </w:tc>
+        <w:tc>
+          <w:tcPr>
+            <w:tcW w:w="1710" w:type="dxa"/>
+          </w:tcPr>
+          <w:p>
+            <w:pPr>
+              <w:jc w:val="center"/>
+              <w:rPr>
+                <w:lang w:val="el-GR"/>
+              </w:rPr>
+            </w:pPr>
+            <w:r>
+              <w:rPr>
+                <w:lang w:val="el-GR"/>
+              </w:rPr>
+              <w:t>E</w:t>
+            </w:r>
+          </w:p>
+        </w:tc>
+        <w:tc>
+          <w:tcPr>
+            <w:tcW w:w="2340" w:type="dxa"/>
+          </w:tcPr>
+          <w:p>
+            <w:pPr>
+              <w:jc w:val="center"/>
+              <w:rPr>
+                <w:lang w:val="el-GR"/>
+              </w:rPr>
+            </w:pPr>
+            <w:r>
+              <w:rPr>
+                <w:lang w:val="el-GR"/>
+              </w:rPr>
+              <w:t>C</w:t>
+            </w:r>
+            <w:r>
+              <w:rPr>
+                <w:lang w:val="el-GR"/>
+              </w:rPr>
+              <w:sym w:font="Wingdings" w:char="F0E0"/>
+            </w:r>
+            <w:r>
+              <w:rPr>
+                <w:lang w:val="el-GR"/>
+              </w:rPr>
+              <w:t>D</w:t>
+            </w:r>
+            <w:r>
+              <w:rPr>
+                <w:lang w:val="el-GR"/>
+              </w:rPr>
+              <w:sym w:font="Wingdings" w:char="F0E0"/>
+            </w:r>
+            <w:r>
+              <w:rPr>
+                <w:lang w:val="el-GR"/>
+              </w:rPr>
+              <w:t>E</w:t>
+            </w:r>
+          </w:p>
+        </w:tc>
+        <w:tc>
+          <w:tcPr>
+            <w:tcW w:w="1890" w:type="dxa"/>
+          </w:tcPr>
+          <w:p>
+            <w:pPr>
+              <w:jc w:val="center"/>
+              <w:rPr>
+                <w:lang w:val="el-GR"/>
+              </w:rPr>
+            </w:pPr>
+            <w:r>
+              <w:rPr>
+                <w:lang w:val="el-GR"/>
+              </w:rPr>
+              <w:t>2</w:t>
+            </w:r>
+          </w:p>
+        </w:tc>
+      </w:tr>
+      <w:tr>
+        <w:tc>
+          <w:tcPr>
+            <w:tcW w:w="1615" w:type="dxa"/>
+          </w:tcPr>
+          <w:p>
+            <w:pPr>
+              <w:jc w:val="center"/>
+              <w:rPr>
+                <w:lang w:val="el-GR"/>
+              </w:rPr>
+            </w:pPr>
+            <w:r>
+              <w:rPr>
+                <w:lang w:val="el-GR"/>
+              </w:rPr>
+              <w:t>C</w:t>
+            </w:r>
+          </w:p>
+        </w:tc>
+        <w:tc>
+          <w:tcPr>
+            <w:tcW w:w="1710" w:type="dxa"/>
+          </w:tcPr>
+          <w:p>
+            <w:pPr>
+              <w:jc w:val="center"/>
+              <w:rPr>
+                <w:lang w:val="el-GR"/>
+              </w:rPr>
+            </w:pPr>
+            <w:r>
+              <w:rPr>
+                <w:lang w:val="el-GR"/>
+              </w:rPr>
+              <w:t>F</w:t>
+            </w:r>
+          </w:p>
+        </w:tc>
+        <w:tc>
+          <w:tcPr>
+            <w:tcW w:w="2340" w:type="dxa"/>
+          </w:tcPr>
+          <w:p>
+            <w:pPr>
+              <w:jc w:val="center"/>
+              <w:rPr>
+                <w:lang w:val="el-GR"/>
+              </w:rPr>
+            </w:pPr>
+            <w:r>
+              <w:rPr>
+                <w:lang w:val="el-GR"/>
+              </w:rPr>
+              <w:t>C</w:t>
+            </w:r>
+            <w:r>
+              <w:rPr>
+                <w:lang w:val="el-GR"/>
+              </w:rPr>
+              <w:sym w:font="Wingdings" w:char="F0E0"/>
+            </w:r>
+            <w:r>
+              <w:rPr>
+                <w:lang w:val="el-GR"/>
+              </w:rPr>
+              <w:t>D</w:t>
+            </w:r>
+            <w:r>
+              <w:rPr>
+                <w:lang w:val="el-GR"/>
+              </w:rPr>
+              <w:sym w:font="Wingdings" w:char="F0E0"/>
+            </w:r>
+            <w:r>
+              <w:rPr>
+                <w:lang w:val="el-GR"/>
+              </w:rPr>
+              <w:t>E</w:t>
+            </w:r>
+            <w:r>
+              <w:rPr>
+                <w:lang w:val="el-GR"/>
+              </w:rPr>
+              <w:sym w:font="Wingdings" w:char="F0E0"/>
+            </w:r>
+            <w:r>
+              <w:rPr>
+                <w:lang w:val="el-GR"/>
+              </w:rPr>
+              <w:t>F</w:t>
+            </w:r>
+          </w:p>
+        </w:tc>
+        <w:tc>
+          <w:tcPr>
+            <w:tcW w:w="1890" w:type="dxa"/>
+          </w:tcPr>
+          <w:p>
+            <w:pPr>
+              <w:jc w:val="center"/>
+              <w:rPr>
+                <w:lang w:val="el-GR"/>
+              </w:rPr>
+            </w:pPr>
+            <w:r>
+              <w:rPr>
+                <w:lang w:val="el-GR"/>
+              </w:rPr>
+              <w:t>3</w:t>
+            </w:r>
+          </w:p>
+        </w:tc>
+      </w:tr>
+      <w:tr>
+        <w:tc>
+          <w:tcPr>
+            <w:tcW w:w="1615" w:type="dxa"/>
+          </w:tcPr>
+          <w:p>
+            <w:pPr>
+              <w:jc w:val="center"/>
+              <w:rPr>
+                <w:lang w:val="el-GR"/>
+              </w:rPr>
+            </w:pPr>
+            <w:r>
+              <w:rPr>
+                <w:lang w:val="el-GR"/>
+              </w:rPr>
+              <w:t>C</w:t>
+            </w:r>
+          </w:p>
+        </w:tc>
+        <w:tc>
+          <w:tcPr>
+            <w:tcW w:w="1710" w:type="dxa"/>
+          </w:tcPr>
+          <w:p>
+            <w:pPr>
+              <w:jc w:val="center"/>
+              <w:rPr>
+                <w:lang w:val="el-GR"/>
+              </w:rPr>
+            </w:pPr>
+            <w:r>
+              <w:rPr>
+                <w:lang w:val="el-GR"/>
+              </w:rPr>
+              <w:t>G</w:t>
+            </w:r>
+          </w:p>
+        </w:tc>
+        <w:tc>
+          <w:tcPr>
+            <w:tcW w:w="2340" w:type="dxa"/>
+          </w:tcPr>
+          <w:p>
+            <w:pPr>
+              <w:jc w:val="center"/>
+              <w:rPr>
+                <w:lang w:val="el-GR"/>
+              </w:rPr>
+            </w:pPr>
+            <w:r>
+              <w:rPr>
+                <w:lang w:val="el-GR"/>
+              </w:rPr>
+              <w:t>C</w:t>
+            </w:r>
+            <w:r>
+              <w:rPr>
+                <w:lang w:val="el-GR"/>
+              </w:rPr>
+              <w:sym w:font="Wingdings" w:char="F0E0"/>
+            </w:r>
+            <w:r>
+              <w:rPr>
+                <w:lang w:val="el-GR"/>
+              </w:rPr>
+              <w:t>D</w:t>
+            </w:r>
+            <w:r>
+              <w:rPr>
+                <w:lang w:val="el-GR"/>
+              </w:rPr>
+              <w:sym w:font="Wingdings" w:char="F0E0"/>
+            </w:r>
+            <w:r>
+              <w:rPr>
+                <w:lang w:val="el-GR"/>
+              </w:rPr>
+              <w:t>H</w:t>
+            </w:r>
+            <w:r>
+              <w:rPr>
+                <w:lang w:val="el-GR"/>
+              </w:rPr>
+              <w:sym w:font="Wingdings" w:char="F0E0"/>
+            </w:r>
+            <w:r>
+              <w:rPr>
+                <w:lang w:val="el-GR"/>
+              </w:rPr>
+              <w:t>G</w:t>
+            </w:r>
+          </w:p>
+        </w:tc>
+        <w:tc>
+          <w:tcPr>
+            <w:tcW w:w="1890" w:type="dxa"/>
+          </w:tcPr>
+          <w:p>
+            <w:pPr>
+              <w:jc w:val="center"/>
+              <w:rPr>
+                <w:lang w:val="el-GR"/>
+              </w:rPr>
+            </w:pPr>
+            <w:r>
+              <w:rPr>
+                <w:lang w:val="el-GR"/>
+              </w:rPr>
+              <w:t>3</w:t>
+            </w:r>
+          </w:p>
+        </w:tc>
+      </w:tr>
+      <w:tr>
+        <w:tc>
+          <w:tcPr>
+            <w:tcW w:w="1615" w:type="dxa"/>
+          </w:tcPr>
+          <w:p>
+            <w:pPr>
+              <w:jc w:val="center"/>
+              <w:rPr>
+                <w:lang w:val="el-GR"/>
+              </w:rPr>
+            </w:pPr>
+            <w:r>
+              <w:rPr>
+                <w:lang w:val="el-GR"/>
+              </w:rPr>
+              <w:t>C</w:t>
+            </w:r>
+          </w:p>
+        </w:tc>
+        <w:tc>
+          <w:tcPr>
+            <w:tcW w:w="1710" w:type="dxa"/>
+          </w:tcPr>
+          <w:p>
+            <w:pPr>
+              <w:jc w:val="center"/>
+              <w:rPr>
+                <w:lang w:val="el-GR"/>
+              </w:rPr>
+            </w:pPr>
+            <w:r>
+              <w:rPr>
+                <w:lang w:val="el-GR"/>
+              </w:rPr>
+              <w:t>H</w:t>
+            </w:r>
+          </w:p>
+        </w:tc>
+        <w:tc>
+          <w:tcPr>
+            <w:tcW w:w="2340" w:type="dxa"/>
+          </w:tcPr>
+          <w:p>
+            <w:pPr>
+              <w:jc w:val="center"/>
+              <w:rPr>
+                <w:lang w:val="el-GR"/>
+              </w:rPr>
+            </w:pPr>
+            <w:r>
+              <w:rPr>
+                <w:lang w:val="el-GR"/>
+              </w:rPr>
+              <w:t>C</w:t>
+            </w:r>
+            <w:r>
+              <w:rPr>
+                <w:lang w:val="el-GR"/>
+              </w:rPr>
+              <w:sym w:font="Wingdings" w:char="F0E0"/>
+            </w:r>
+            <w:r>
+              <w:rPr>
+                <w:lang w:val="el-GR"/>
+              </w:rPr>
+              <w:t>D</w:t>
+            </w:r>
+            <w:r>
+              <w:rPr>
+                <w:lang w:val="el-GR"/>
+              </w:rPr>
+              <w:sym w:font="Wingdings" w:char="F0E0"/>
+            </w:r>
+            <w:r>
+              <w:rPr>
+                <w:lang w:val="el-GR"/>
+              </w:rPr>
+              <w:t>H</w:t>
+            </w:r>
+          </w:p>
+        </w:tc>
+        <w:tc>
+          <w:tcPr>
+            <w:tcW w:w="1890" w:type="dxa"/>
+          </w:tcPr>
+          <w:p>
+            <w:pPr>
+              <w:jc w:val="center"/>
+              <w:rPr>
+                <w:lang w:val="el-GR"/>
+              </w:rPr>
+            </w:pPr>
+            <w:r>
+              <w:rPr>
+                <w:lang w:val="el-GR"/>
+              </w:rPr>
+              <w:t>2</w:t>
+            </w:r>
+          </w:p>
+        </w:tc>
+      </w:tr>
+      <w:tr>
+        <w:tc>
+          <w:tcPr>
+            <w:tcW w:w="5665" w:type="dxa"/>
+            <w:gridSpan w:val="3"/>
+          </w:tcPr>
+          <w:p>
+            <w:pPr>
+              <w:jc w:val="right"/>
+            </w:pPr>
+            <w:r>
+              <w:rPr>
+                <w:lang w:val="el-GR"/>
+              </w:rPr>
+              <w:t>Σύνολο</w:t>
+            </w:r>
+            <w:r>
+              <w:t>:</w:t>
+            </w:r>
+          </w:p>
+        </w:tc>
+        <w:tc>
+          <w:tcPr>
+            <w:tcW w:w="1890" w:type="dxa"/>
+          </w:tcPr>
+          <w:p>
+            <w:pPr>
+              <w:rPr>
+                <w:lang w:val="el-GR"/>
+              </w:rPr>
+            </w:pPr>
+            <w:r>
+              <w:rPr>
+                <w:lang w:val="el-GR"/>
+              </w:rPr>
+              <w:t>14</w:t>
+            </w:r>
+          </w:p>
+        </w:tc>
+      </w:tr>
+    </w:tbl>
     <w:p>
       <w:pPr>
         <w:rPr>
@@ -735,6 +1350,25 @@
     <w:semiHidden/>
     <w:unhideWhenUsed/>
   </w:style>
+  <w:style w:type="table" w:styleId="TableGrid">
+    <w:name w:val="Table Grid"/>
+    <w:basedOn w:val="TableNormal"/>
+    <w:uiPriority w:val="39"/>
+    <w:rsid w:val="00D46D9E"/>
+    <w:pPr>
+      <w:spacing w:after="0" w:line="240" w:lineRule="auto"/>
+    </w:pPr>
+    <w:tblPr>
+      <w:tblBorders>
+        <w:top w:val="single" w:sz="4" w:space="0" w:color="auto"/>
+        <w:left w:val="single" w:sz="4" w:space="0" w:color="auto"/>
+        <w:bottom w:val="single" w:sz="4" w:space="0" w:color="auto"/>
+        <w:right w:val="single" w:sz="4" w:space="0" w:color="auto"/>
+        <w:insideH w:val="single" w:sz="4" w:space="0" w:color="auto"/>
+        <w:insideV w:val="single" w:sz="4" w:space="0" w:color="auto"/>
+      </w:tblBorders>
+    </w:tblPr>
+  </w:style>
 </w:styles>
 </file>
 

</xml_diff>